<commit_message>
update redis学习 doc file
</commit_message>
<xml_diff>
--- a/kevi/src/main/java/org/kevi/db/redis/Redis学习.docx
+++ b/kevi/src/main/java/org/kevi/db/redis/Redis学习.docx
@@ -4,9 +4,7 @@
   <w:body>
     <w:p>
       <w:pPr>
-        <w:rPr>
-          <w:rFonts w:hint="eastAsia"/>
-        </w:rPr>
+        <w:pStyle w:val="2"/>
       </w:pPr>
       <w:r>
         <w:rPr>
@@ -22,11 +20,6 @@
       </w:r>
     </w:p>
     <w:p>
-      <w:pPr>
-        <w:rPr>
-          <w:rFonts w:hint="eastAsia"/>
-        </w:rPr>
-      </w:pPr>
       <w:r>
         <w:rPr>
           <w:rFonts w:hint="eastAsia"/>
@@ -100,11 +93,6 @@
       </w:r>
     </w:p>
     <w:p>
-      <w:pPr>
-        <w:rPr>
-          <w:rFonts w:hint="eastAsia"/>
-        </w:rPr>
-      </w:pPr>
       <w:hyperlink r:id="rId5" w:history="1">
         <w:r>
           <w:rPr>
@@ -116,9 +104,7 @@
     </w:p>
     <w:p>
       <w:pPr>
-        <w:rPr>
-          <w:rFonts w:hint="eastAsia"/>
-        </w:rPr>
+        <w:pStyle w:val="2"/>
       </w:pPr>
       <w:r>
         <w:rPr>
@@ -144,25 +130,20 @@
         </w:rPr>
         <w:t>例子</w:t>
       </w:r>
-      <w:r>
-        <w:rPr>
-          <w:rFonts w:hint="eastAsia"/>
-        </w:rPr>
-        <w:t>参考下面</w:t>
-      </w:r>
-      <w:r>
-        <w:rPr>
-          <w:rFonts w:hint="eastAsia"/>
-        </w:rPr>
-        <w:t>：</w:t>
-      </w:r>
-    </w:p>
-    <w:p>
-      <w:pPr>
-        <w:rPr>
-          <w:rFonts w:hint="eastAsia"/>
-        </w:rPr>
-      </w:pPr>
+    </w:p>
+    <w:p>
+      <w:r>
+        <w:rPr>
+          <w:rFonts w:hint="eastAsia"/>
+        </w:rPr>
+        <w:t>参考</w:t>
+      </w:r>
+      <w:r>
+        <w:rPr>
+          <w:rFonts w:hint="eastAsia"/>
+        </w:rPr>
+        <w:t>:</w:t>
+      </w:r>
       <w:hyperlink r:id="rId6" w:history="1">
         <w:r>
           <w:rPr>
@@ -173,11 +154,6 @@
       </w:hyperlink>
     </w:p>
     <w:p>
-      <w:pPr>
-        <w:rPr>
-          <w:rFonts w:hint="eastAsia"/>
-        </w:rPr>
-      </w:pPr>
       <w:r>
         <w:rPr>
           <w:rFonts w:hint="eastAsia"/>
@@ -545,7 +521,7 @@
     <w:p>
       <w:pPr>
         <w:rPr>
-          <w:rFonts w:ascii="Courier New" w:hAnsi="Courier New" w:cs="Courier New" w:hint="eastAsia"/>
+          <w:rFonts w:ascii="Courier New" w:hAnsi="Courier New" w:cs="Courier New"/>
           <w:color w:val="008080"/>
           <w:kern w:val="0"/>
           <w:sz w:val="20"/>
@@ -584,11 +560,6 @@
       </w:r>
     </w:p>
     <w:p>
-      <w:pPr>
-        <w:rPr>
-          <w:rFonts w:hint="eastAsia"/>
-        </w:rPr>
-      </w:pPr>
       <w:r>
         <w:rPr>
           <w:rFonts w:hint="eastAsia"/>
@@ -623,11 +594,6 @@
       </w:r>
     </w:p>
     <w:p>
-      <w:pPr>
-        <w:rPr>
-          <w:rFonts w:hint="eastAsia"/>
-        </w:rPr>
-      </w:pPr>
       <w:r>
         <w:t xml:space="preserve">set name </w:t>
       </w:r>
@@ -639,11 +605,6 @@
       </w:r>
     </w:p>
     <w:p>
-      <w:pPr>
-        <w:rPr>
-          <w:rFonts w:hint="eastAsia"/>
-        </w:rPr>
-      </w:pPr>
       <w:proofErr w:type="gramStart"/>
       <w:r>
         <w:rPr>
@@ -660,11 +621,6 @@
       </w:r>
     </w:p>
     <w:p>
-      <w:pPr>
-        <w:rPr>
-          <w:rFonts w:hint="eastAsia"/>
-        </w:rPr>
-      </w:pPr>
       <w:r>
         <w:rPr>
           <w:rFonts w:hint="eastAsia"/>
@@ -682,22 +638,859 @@
     </w:p>
     <w:p>
       <w:pPr>
-        <w:rPr>
-          <w:rFonts w:hint="eastAsia"/>
-        </w:rPr>
-      </w:pPr>
-    </w:p>
-    <w:p>
-      <w:pPr>
-        <w:rPr>
-          <w:rFonts w:hint="eastAsia"/>
-        </w:rPr>
-      </w:pPr>
-      <w:r>
-        <w:rPr>
-          <w:rFonts w:hint="eastAsia"/>
-        </w:rPr>
-        <w:t>3.</w:t>
+        <w:pStyle w:val="2"/>
+      </w:pPr>
+      <w:r>
+        <w:rPr>
+          <w:rFonts w:hint="eastAsia"/>
+        </w:rPr>
+        <w:t>3</w:t>
+      </w:r>
+      <w:r>
+        <w:rPr>
+          <w:rFonts w:hint="eastAsia"/>
+        </w:rPr>
+        <w:t>.</w:t>
+      </w:r>
+      <w:r>
+        <w:rPr>
+          <w:rFonts w:hint="eastAsia"/>
+        </w:rPr>
+        <w:t>添加访问密码</w:t>
+      </w:r>
+      <w:r>
+        <w:rPr>
+          <w:rFonts w:hint="eastAsia"/>
+        </w:rPr>
+        <w:t>(</w:t>
+      </w:r>
+      <w:r>
+        <w:rPr>
+          <w:rFonts w:hint="eastAsia"/>
+        </w:rPr>
+        <w:t>下面说的是</w:t>
+      </w:r>
+      <w:proofErr w:type="spellStart"/>
+      <w:r>
+        <w:rPr>
+          <w:rFonts w:hint="eastAsia"/>
+        </w:rPr>
+        <w:t>linux</w:t>
+      </w:r>
+      <w:proofErr w:type="spellEnd"/>
+      <w:r>
+        <w:rPr>
+          <w:rFonts w:hint="eastAsia"/>
+        </w:rPr>
+        <w:t>，</w:t>
+      </w:r>
+      <w:r>
+        <w:rPr>
+          <w:rFonts w:hint="eastAsia"/>
+        </w:rPr>
+        <w:t>windows</w:t>
+      </w:r>
+      <w:r>
+        <w:rPr>
+          <w:rFonts w:hint="eastAsia"/>
+        </w:rPr>
+        <w:t>也差不多的</w:t>
+      </w:r>
+      <w:r>
+        <w:rPr>
+          <w:rFonts w:hint="eastAsia"/>
+        </w:rPr>
+        <w:t>)</w:t>
+      </w:r>
+    </w:p>
+    <w:p>
+      <w:pPr>
+        <w:widowControl/>
+        <w:shd w:val="clear" w:color="auto" w:fill="EFEFEF"/>
+        <w:spacing w:line="378" w:lineRule="atLeast"/>
+        <w:jc w:val="left"/>
+      </w:pPr>
+      <w:r>
+        <w:rPr>
+          <w:rFonts w:hint="eastAsia"/>
+        </w:rPr>
+        <w:t>你的</w:t>
+      </w:r>
+      <w:proofErr w:type="spellStart"/>
+      <w:r>
+        <w:t>redis</w:t>
+      </w:r>
+      <w:proofErr w:type="spellEnd"/>
+      <w:r>
+        <w:rPr>
+          <w:rFonts w:hint="eastAsia"/>
+        </w:rPr>
+        <w:t>在真实环境中不可以谁想访问就访问，所以，必须要设置密码。</w:t>
+      </w:r>
+    </w:p>
+    <w:p>
+      <w:pPr>
+        <w:widowControl/>
+        <w:shd w:val="clear" w:color="auto" w:fill="EFEFEF"/>
+        <w:spacing w:line="378" w:lineRule="atLeast"/>
+        <w:jc w:val="left"/>
+      </w:pPr>
+      <w:r>
+        <w:rPr>
+          <w:rFonts w:hint="eastAsia"/>
+        </w:rPr>
+        <w:t>设置密码的步骤如下：</w:t>
+      </w:r>
+    </w:p>
+    <w:p>
+      <w:pPr>
+        <w:widowControl/>
+        <w:shd w:val="clear" w:color="auto" w:fill="EFEFEF"/>
+        <w:spacing w:line="378" w:lineRule="atLeast"/>
+        <w:jc w:val="left"/>
+        <w:rPr>
+          <w:rFonts w:hint="eastAsia"/>
+        </w:rPr>
+      </w:pPr>
+      <w:r>
+        <w:rPr>
+          <w:rFonts w:hint="eastAsia"/>
+        </w:rPr>
+        <w:t>修改</w:t>
+      </w:r>
+      <w:proofErr w:type="spellStart"/>
+      <w:r>
+        <w:t>redis.conf</w:t>
+      </w:r>
+      <w:proofErr w:type="spellEnd"/>
+      <w:r>
+        <w:rPr>
+          <w:rFonts w:hint="eastAsia"/>
+        </w:rPr>
+        <w:t>文件配置</w:t>
+      </w:r>
+    </w:p>
+    <w:p>
+      <w:pPr>
+        <w:widowControl/>
+        <w:spacing w:line="378" w:lineRule="atLeast"/>
+        <w:jc w:val="left"/>
+      </w:pPr>
+      <w:proofErr w:type="spellStart"/>
+      <w:r>
+        <w:t>root@ubuntu</w:t>
+      </w:r>
+      <w:proofErr w:type="spellEnd"/>
+      <w:r>
+        <w:t>:/</w:t>
+      </w:r>
+      <w:proofErr w:type="spellStart"/>
+      <w:r>
+        <w:t>usr</w:t>
+      </w:r>
+      <w:proofErr w:type="spellEnd"/>
+      <w:r>
+        <w:t xml:space="preserve">/local/redis-2.4.14# vim </w:t>
+      </w:r>
+      <w:proofErr w:type="spellStart"/>
+      <w:r>
+        <w:t>redis.conf</w:t>
+      </w:r>
+      <w:proofErr w:type="spellEnd"/>
+    </w:p>
+    <w:p>
+      <w:pPr>
+        <w:widowControl/>
+        <w:spacing w:line="378" w:lineRule="atLeast"/>
+        <w:jc w:val="left"/>
+      </w:pPr>
+      <w:r>
+        <w:t xml:space="preserve"># </w:t>
+      </w:r>
+      <w:proofErr w:type="spellStart"/>
+      <w:r>
+        <w:t>requirepass</w:t>
+      </w:r>
+      <w:proofErr w:type="spellEnd"/>
+      <w:r>
+        <w:t xml:space="preserve"> </w:t>
+      </w:r>
+      <w:proofErr w:type="spellStart"/>
+      <w:r>
+        <w:t>foobared</w:t>
+      </w:r>
+      <w:proofErr w:type="spellEnd"/>
+      <w:r>
+        <w:rPr>
+          <w:rFonts w:hint="eastAsia"/>
+        </w:rPr>
+        <w:t>去掉注释，</w:t>
+      </w:r>
+      <w:proofErr w:type="spellStart"/>
+      <w:r>
+        <w:t>foobared</w:t>
+      </w:r>
+      <w:proofErr w:type="spellEnd"/>
+      <w:r>
+        <w:rPr>
+          <w:rFonts w:hint="eastAsia"/>
+        </w:rPr>
+        <w:t>改为自己的密码，我在这里改为</w:t>
+      </w:r>
+      <w:r>
+        <w:t>123456</w:t>
+      </w:r>
+    </w:p>
+    <w:p>
+      <w:pPr>
+        <w:widowControl/>
+        <w:shd w:val="clear" w:color="auto" w:fill="EFEFEF"/>
+        <w:spacing w:line="378" w:lineRule="atLeast"/>
+        <w:jc w:val="left"/>
+      </w:pPr>
+      <w:proofErr w:type="spellStart"/>
+      <w:proofErr w:type="gramStart"/>
+      <w:r>
+        <w:t>requirepass</w:t>
+      </w:r>
+      <w:proofErr w:type="spellEnd"/>
+      <w:proofErr w:type="gramEnd"/>
+      <w:r>
+        <w:t xml:space="preserve"> 123456</w:t>
+      </w:r>
+    </w:p>
+    <w:p>
+      <w:pPr>
+        <w:widowControl/>
+        <w:shd w:val="clear" w:color="auto" w:fill="EFEFEF"/>
+        <w:spacing w:line="378" w:lineRule="atLeast"/>
+        <w:jc w:val="left"/>
+        <w:rPr>
+          <w:rFonts w:hint="eastAsia"/>
+        </w:rPr>
+      </w:pPr>
+      <w:r>
+        <w:rPr>
+          <w:rFonts w:hint="eastAsia"/>
+        </w:rPr>
+        <w:t>启动服务</w:t>
+      </w:r>
+    </w:p>
+    <w:p>
+      <w:pPr>
+        <w:widowControl/>
+        <w:shd w:val="clear" w:color="auto" w:fill="EFEFEF"/>
+        <w:spacing w:line="378" w:lineRule="atLeast"/>
+        <w:jc w:val="left"/>
+      </w:pPr>
+      <w:proofErr w:type="spellStart"/>
+      <w:r>
+        <w:t>root@ubuntu</w:t>
+      </w:r>
+      <w:proofErr w:type="spellEnd"/>
+      <w:r>
+        <w:t>:/</w:t>
+      </w:r>
+      <w:proofErr w:type="spellStart"/>
+      <w:r>
+        <w:t>usr</w:t>
+      </w:r>
+      <w:proofErr w:type="spellEnd"/>
+      <w:r>
+        <w:t>/local/redis-2.4.14# ./</w:t>
+      </w:r>
+      <w:proofErr w:type="spellStart"/>
+      <w:r>
+        <w:t>src</w:t>
+      </w:r>
+      <w:proofErr w:type="spellEnd"/>
+      <w:r>
+        <w:t>/</w:t>
+      </w:r>
+      <w:proofErr w:type="spellStart"/>
+      <w:r>
+        <w:t>redis</w:t>
+      </w:r>
+      <w:proofErr w:type="spellEnd"/>
+      <w:r>
+        <w:t xml:space="preserve">-server </w:t>
+      </w:r>
+      <w:proofErr w:type="spellStart"/>
+      <w:r>
+        <w:t>redis.conf</w:t>
+      </w:r>
+      <w:proofErr w:type="spellEnd"/>
+    </w:p>
+    <w:p>
+      <w:pPr>
+        <w:widowControl/>
+        <w:shd w:val="clear" w:color="auto" w:fill="EFEFEF"/>
+        <w:spacing w:line="378" w:lineRule="atLeast"/>
+        <w:jc w:val="left"/>
+        <w:rPr>
+          <w:rFonts w:hint="eastAsia"/>
+        </w:rPr>
+      </w:pPr>
+      <w:r>
+        <w:rPr>
+          <w:rFonts w:hint="eastAsia"/>
+        </w:rPr>
+        <w:t>客户端连接</w:t>
+      </w:r>
+    </w:p>
+    <w:p>
+      <w:pPr>
+        <w:widowControl/>
+        <w:spacing w:line="378" w:lineRule="atLeast"/>
+        <w:jc w:val="left"/>
+      </w:pPr>
+      <w:proofErr w:type="spellStart"/>
+      <w:r>
+        <w:t>naxsu@ubuntu</w:t>
+      </w:r>
+      <w:proofErr w:type="spellEnd"/>
+      <w:r>
+        <w:t>:/</w:t>
+      </w:r>
+      <w:proofErr w:type="spellStart"/>
+      <w:r>
+        <w:t>usr</w:t>
+      </w:r>
+      <w:proofErr w:type="spellEnd"/>
+      <w:r>
+        <w:t>/local/redis-2.4.14$ ./</w:t>
+      </w:r>
+      <w:proofErr w:type="spellStart"/>
+      <w:r>
+        <w:t>src</w:t>
+      </w:r>
+      <w:proofErr w:type="spellEnd"/>
+      <w:r>
+        <w:t>/</w:t>
+      </w:r>
+      <w:proofErr w:type="spellStart"/>
+      <w:r>
+        <w:t>redis</w:t>
+      </w:r>
+      <w:proofErr w:type="spellEnd"/>
+      <w:r>
+        <w:t>-cli</w:t>
+      </w:r>
+    </w:p>
+    <w:p>
+      <w:pPr>
+        <w:widowControl/>
+        <w:spacing w:line="378" w:lineRule="atLeast"/>
+        <w:jc w:val="left"/>
+      </w:pPr>
+      <w:proofErr w:type="spellStart"/>
+      <w:proofErr w:type="gramStart"/>
+      <w:r>
+        <w:t>redis</w:t>
+      </w:r>
+      <w:proofErr w:type="spellEnd"/>
+      <w:proofErr w:type="gramEnd"/>
+      <w:r>
+        <w:t xml:space="preserve"> 127.0.0.1:6379&gt; get a</w:t>
+      </w:r>
+    </w:p>
+    <w:p>
+      <w:pPr>
+        <w:widowControl/>
+        <w:spacing w:line="378" w:lineRule="atLeast"/>
+        <w:jc w:val="left"/>
+      </w:pPr>
+      <w:r>
+        <w:t>(</w:t>
+      </w:r>
+      <w:proofErr w:type="gramStart"/>
+      <w:r>
+        <w:t>error</w:t>
+      </w:r>
+      <w:proofErr w:type="gramEnd"/>
+      <w:r>
+        <w:t xml:space="preserve">) </w:t>
+      </w:r>
+      <w:proofErr w:type="gramStart"/>
+      <w:r>
+        <w:t>ERR</w:t>
+      </w:r>
+      <w:proofErr w:type="gramEnd"/>
+      <w:r>
+        <w:t xml:space="preserve"> operation not permitted</w:t>
+      </w:r>
+    </w:p>
+    <w:p>
+      <w:pPr>
+        <w:widowControl/>
+        <w:spacing w:line="378" w:lineRule="atLeast"/>
+        <w:jc w:val="left"/>
+      </w:pPr>
+      <w:proofErr w:type="spellStart"/>
+      <w:proofErr w:type="gramStart"/>
+      <w:r>
+        <w:t>redis</w:t>
+      </w:r>
+      <w:proofErr w:type="spellEnd"/>
+      <w:proofErr w:type="gramEnd"/>
+      <w:r>
+        <w:t xml:space="preserve"> 127.0.0.1:6379&gt;</w:t>
+      </w:r>
+    </w:p>
+    <w:p>
+      <w:pPr>
+        <w:widowControl/>
+        <w:spacing w:line="378" w:lineRule="atLeast"/>
+        <w:jc w:val="left"/>
+      </w:pPr>
+      <w:r>
+        <w:rPr>
+          <w:rFonts w:hint="eastAsia"/>
+        </w:rPr>
+        <w:t>提示没有权限</w:t>
+      </w:r>
+    </w:p>
+    <w:p>
+      <w:pPr>
+        <w:widowControl/>
+        <w:spacing w:line="378" w:lineRule="atLeast"/>
+        <w:jc w:val="left"/>
+      </w:pPr>
+      <w:proofErr w:type="spellStart"/>
+      <w:r>
+        <w:t>naxsu@ubuntu</w:t>
+      </w:r>
+      <w:proofErr w:type="spellEnd"/>
+      <w:r>
+        <w:t>:/</w:t>
+      </w:r>
+      <w:proofErr w:type="spellStart"/>
+      <w:r>
+        <w:t>usr</w:t>
+      </w:r>
+      <w:proofErr w:type="spellEnd"/>
+      <w:r>
+        <w:t>/local/redis-2.4.14$ ./</w:t>
+      </w:r>
+      <w:proofErr w:type="spellStart"/>
+      <w:r>
+        <w:t>src</w:t>
+      </w:r>
+      <w:proofErr w:type="spellEnd"/>
+      <w:r>
+        <w:t>/</w:t>
+      </w:r>
+      <w:proofErr w:type="spellStart"/>
+      <w:r>
+        <w:t>redis</w:t>
+      </w:r>
+      <w:proofErr w:type="spellEnd"/>
+      <w:r>
+        <w:t>-cli -a 123456</w:t>
+      </w:r>
+    </w:p>
+    <w:p>
+      <w:pPr>
+        <w:widowControl/>
+        <w:spacing w:line="378" w:lineRule="atLeast"/>
+        <w:jc w:val="left"/>
+      </w:pPr>
+      <w:proofErr w:type="spellStart"/>
+      <w:proofErr w:type="gramStart"/>
+      <w:r>
+        <w:lastRenderedPageBreak/>
+        <w:t>redis</w:t>
+      </w:r>
+      <w:proofErr w:type="spellEnd"/>
+      <w:proofErr w:type="gramEnd"/>
+      <w:r>
+        <w:t xml:space="preserve"> 127.0.0.1:6379&gt; get a</w:t>
+      </w:r>
+    </w:p>
+    <w:p>
+      <w:pPr>
+        <w:widowControl/>
+        <w:shd w:val="clear" w:color="auto" w:fill="EFEFEF"/>
+        <w:spacing w:line="378" w:lineRule="atLeast"/>
+        <w:jc w:val="left"/>
+      </w:pPr>
+      <w:r>
+        <w:t>"</w:t>
+      </w:r>
+      <w:proofErr w:type="gramStart"/>
+      <w:r>
+        <w:t>b</w:t>
+      </w:r>
+      <w:proofErr w:type="gramEnd"/>
+      <w:r>
+        <w:t>"</w:t>
+      </w:r>
+    </w:p>
+    <w:p>
+      <w:pPr>
+        <w:widowControl/>
+        <w:shd w:val="clear" w:color="auto" w:fill="EFEFEF"/>
+        <w:spacing w:line="378" w:lineRule="atLeast"/>
+        <w:jc w:val="left"/>
+      </w:pPr>
+      <w:r>
+        <w:rPr>
+          <w:rFonts w:hint="eastAsia"/>
+        </w:rPr>
+        <w:t>到此说明设置密码有效了。</w:t>
+      </w:r>
+    </w:p>
+    <w:p>
+      <w:pPr>
+        <w:pStyle w:val="2"/>
+      </w:pPr>
+      <w:r>
+        <w:rPr>
+          <w:rFonts w:hint="eastAsia"/>
+        </w:rPr>
+        <w:t>4</w:t>
+      </w:r>
+      <w:r>
+        <w:rPr>
+          <w:rFonts w:hint="eastAsia"/>
+        </w:rPr>
+        <w:t>.</w:t>
+      </w:r>
+      <w:r>
+        <w:rPr>
+          <w:rFonts w:hint="eastAsia"/>
+        </w:rPr>
+        <w:t>设置随机启动</w:t>
+      </w:r>
+      <w:r>
+        <w:rPr>
+          <w:rFonts w:hint="eastAsia"/>
+        </w:rPr>
+        <w:t>(</w:t>
+      </w:r>
+      <w:r>
+        <w:rPr>
+          <w:rFonts w:hint="eastAsia"/>
+        </w:rPr>
+        <w:t>说的是</w:t>
+      </w:r>
+      <w:proofErr w:type="spellStart"/>
+      <w:r>
+        <w:rPr>
+          <w:rFonts w:hint="eastAsia"/>
+        </w:rPr>
+        <w:t>linux</w:t>
+      </w:r>
+      <w:proofErr w:type="spellEnd"/>
+      <w:r>
+        <w:rPr>
+          <w:rFonts w:hint="eastAsia"/>
+        </w:rPr>
+        <w:t>，</w:t>
+      </w:r>
+      <w:r>
+        <w:rPr>
+          <w:rFonts w:hint="eastAsia"/>
+        </w:rPr>
+        <w:t>windows</w:t>
+      </w:r>
+      <w:r>
+        <w:rPr>
+          <w:rFonts w:hint="eastAsia"/>
+        </w:rPr>
+        <w:t>的话做成</w:t>
+      </w:r>
+      <w:r>
+        <w:rPr>
+          <w:rFonts w:hint="eastAsia"/>
+        </w:rPr>
+        <w:t>service</w:t>
+      </w:r>
+      <w:r>
+        <w:rPr>
+          <w:rFonts w:hint="eastAsia"/>
+        </w:rPr>
+        <w:t>在后面设置自启动即可</w:t>
+      </w:r>
+      <w:r>
+        <w:rPr>
+          <w:rFonts w:hint="eastAsia"/>
+        </w:rPr>
+        <w:t>)</w:t>
+      </w:r>
+    </w:p>
+    <w:p>
+      <w:pPr>
+        <w:widowControl/>
+        <w:shd w:val="clear" w:color="auto" w:fill="EFEFEF"/>
+        <w:spacing w:line="378" w:lineRule="atLeast"/>
+        <w:jc w:val="left"/>
+      </w:pPr>
+      <w:r>
+        <w:rPr>
+          <w:rFonts w:hint="eastAsia"/>
+        </w:rPr>
+        <w:t>在服务器上，你每次重启机器后再去启动</w:t>
+      </w:r>
+      <w:proofErr w:type="spellStart"/>
+      <w:r>
+        <w:t>redis</w:t>
+      </w:r>
+      <w:proofErr w:type="spellEnd"/>
+      <w:r>
+        <w:rPr>
+          <w:rFonts w:hint="eastAsia"/>
+        </w:rPr>
+        <w:t>的服务，这是很麻烦的，所以将</w:t>
+      </w:r>
+      <w:proofErr w:type="spellStart"/>
+      <w:r>
+        <w:t>Redis</w:t>
+      </w:r>
+      <w:proofErr w:type="spellEnd"/>
+      <w:r>
+        <w:rPr>
+          <w:rFonts w:hint="eastAsia"/>
+        </w:rPr>
+        <w:t>作为</w:t>
+      </w:r>
+      <w:r>
+        <w:t> </w:t>
+      </w:r>
+      <w:r>
+        <w:t>Linux</w:t>
+      </w:r>
+      <w:r>
+        <w:t> </w:t>
+      </w:r>
+      <w:r>
+        <w:rPr>
+          <w:rFonts w:hint="eastAsia"/>
+        </w:rPr>
+        <w:t>服务随机启动是很有必要的。</w:t>
+      </w:r>
+    </w:p>
+    <w:p>
+      <w:pPr>
+        <w:widowControl/>
+        <w:shd w:val="clear" w:color="auto" w:fill="EFEFEF"/>
+        <w:spacing w:line="378" w:lineRule="atLeast"/>
+        <w:jc w:val="left"/>
+        <w:rPr>
+          <w:rFonts w:hint="eastAsia"/>
+        </w:rPr>
+      </w:pPr>
+      <w:r>
+        <w:rPr>
+          <w:rFonts w:hint="eastAsia"/>
+        </w:rPr>
+        <w:t>修改</w:t>
+      </w:r>
+      <w:r>
+        <w:t>/</w:t>
+      </w:r>
+      <w:proofErr w:type="spellStart"/>
+      <w:r>
+        <w:t>etc</w:t>
+      </w:r>
+      <w:proofErr w:type="spellEnd"/>
+      <w:r>
+        <w:t>/</w:t>
+      </w:r>
+      <w:proofErr w:type="spellStart"/>
+      <w:r>
+        <w:t>rc.local</w:t>
+      </w:r>
+      <w:proofErr w:type="spellEnd"/>
+      <w:r>
+        <w:rPr>
+          <w:rFonts w:hint="eastAsia"/>
+        </w:rPr>
+        <w:t>文件</w:t>
+      </w:r>
+    </w:p>
+    <w:p>
+      <w:pPr>
+        <w:widowControl/>
+        <w:shd w:val="clear" w:color="auto" w:fill="EFEFEF"/>
+        <w:spacing w:line="378" w:lineRule="atLeast"/>
+        <w:jc w:val="left"/>
+      </w:pPr>
+      <w:proofErr w:type="spellStart"/>
+      <w:r>
+        <w:t>root@ubuntu</w:t>
+      </w:r>
+      <w:proofErr w:type="spellEnd"/>
+      <w:r>
+        <w:t>:/</w:t>
+      </w:r>
+      <w:proofErr w:type="spellStart"/>
+      <w:r>
+        <w:t>usr</w:t>
+      </w:r>
+      <w:proofErr w:type="spellEnd"/>
+      <w:r>
+        <w:t>/local/redis-2.4.14# vim /</w:t>
+      </w:r>
+      <w:proofErr w:type="spellStart"/>
+      <w:r>
+        <w:t>etc</w:t>
+      </w:r>
+      <w:proofErr w:type="spellEnd"/>
+      <w:r>
+        <w:t>/</w:t>
+      </w:r>
+      <w:proofErr w:type="spellStart"/>
+      <w:r>
+        <w:t>rc.local</w:t>
+      </w:r>
+      <w:proofErr w:type="spellEnd"/>
+    </w:p>
+    <w:p>
+      <w:pPr>
+        <w:widowControl/>
+        <w:shd w:val="clear" w:color="auto" w:fill="EFEFEF"/>
+        <w:spacing w:line="378" w:lineRule="atLeast"/>
+        <w:jc w:val="left"/>
+        <w:rPr>
+          <w:rFonts w:hint="eastAsia"/>
+        </w:rPr>
+      </w:pPr>
+      <w:r>
+        <w:t>在最后加入下面一行代码</w:t>
+      </w:r>
+    </w:p>
+    <w:p>
+      <w:pPr>
+        <w:widowControl/>
+        <w:shd w:val="clear" w:color="auto" w:fill="EFEFEF"/>
+        <w:spacing w:line="378" w:lineRule="atLeast"/>
+        <w:jc w:val="left"/>
+        <w:rPr>
+          <w:rFonts w:hint="eastAsia"/>
+        </w:rPr>
+      </w:pPr>
+      <w:r>
+        <w:t>./</w:t>
+      </w:r>
+      <w:proofErr w:type="spellStart"/>
+      <w:r>
+        <w:t>usr</w:t>
+      </w:r>
+      <w:proofErr w:type="spellEnd"/>
+      <w:r>
+        <w:t>/local/redis-2.4.14/</w:t>
+      </w:r>
+      <w:proofErr w:type="spellStart"/>
+      <w:r>
+        <w:t>src</w:t>
+      </w:r>
+      <w:proofErr w:type="spellEnd"/>
+      <w:r>
+        <w:t>/</w:t>
+      </w:r>
+      <w:proofErr w:type="spellStart"/>
+      <w:r>
+        <w:t>redis</w:t>
+      </w:r>
+      <w:proofErr w:type="spellEnd"/>
+      <w:r>
+        <w:t>-server /</w:t>
+      </w:r>
+      <w:proofErr w:type="spellStart"/>
+      <w:r>
+        <w:t>usr</w:t>
+      </w:r>
+      <w:proofErr w:type="spellEnd"/>
+      <w:r>
+        <w:t>/local/redis-2.4.14/</w:t>
+      </w:r>
+      <w:proofErr w:type="spellStart"/>
+      <w:r>
+        <w:t>redis.conf</w:t>
+      </w:r>
+      <w:proofErr w:type="spellEnd"/>
+    </w:p>
+    <w:p>
+      <w:pPr>
+        <w:widowControl/>
+        <w:shd w:val="clear" w:color="auto" w:fill="EFEFEF"/>
+        <w:spacing w:line="378" w:lineRule="atLeast"/>
+        <w:jc w:val="left"/>
+      </w:pPr>
+      <w:r>
+        <w:rPr>
+          <w:rFonts w:hint="eastAsia"/>
+        </w:rPr>
+        <w:t>重启机器看看效果</w:t>
+      </w:r>
+    </w:p>
+    <w:p>
+      <w:pPr>
+        <w:widowControl/>
+        <w:shd w:val="clear" w:color="auto" w:fill="EFEFEF"/>
+        <w:spacing w:line="378" w:lineRule="atLeast"/>
+        <w:jc w:val="left"/>
+      </w:pPr>
+      <w:r>
+        <w:t> </w:t>
+      </w:r>
+    </w:p>
+    <w:p>
+      <w:pPr>
+        <w:widowControl/>
+        <w:shd w:val="clear" w:color="auto" w:fill="EFEFEF"/>
+        <w:spacing w:line="378" w:lineRule="atLeast"/>
+        <w:jc w:val="left"/>
+        <w:rPr>
+          <w:rFonts w:ascii="Helvetica" w:eastAsia="宋体" w:hAnsi="Helvetica" w:cs="Helvetica"/>
+          <w:color w:val="000000"/>
+          <w:kern w:val="0"/>
+          <w:szCs w:val="21"/>
+        </w:rPr>
+      </w:pPr>
+      <w:r>
+        <w:rPr>
+          <w:rFonts w:ascii="宋体" w:eastAsia="宋体" w:hAnsi="宋体" w:cs="Helvetica" w:hint="eastAsia"/>
+          <w:color w:val="000000"/>
+          <w:kern w:val="0"/>
+          <w:szCs w:val="21"/>
+        </w:rPr>
+        <w:t>根据我的测试，设置是成功的。</w:t>
+      </w:r>
+    </w:p>
+    <w:p>
+      <w:pPr>
+        <w:widowControl/>
+        <w:shd w:val="clear" w:color="auto" w:fill="EFEFEF"/>
+        <w:spacing w:line="378" w:lineRule="atLeast"/>
+        <w:jc w:val="left"/>
+      </w:pPr>
+      <w:r>
+        <w:rPr>
+          <w:rFonts w:ascii="Helvetica" w:eastAsia="宋体" w:hAnsi="Helvetica" w:cs="Helvetica"/>
+          <w:color w:val="000000"/>
+          <w:kern w:val="0"/>
+          <w:szCs w:val="21"/>
+        </w:rPr>
+        <w:t> </w:t>
+      </w:r>
+    </w:p>
+    <w:p>
+      <w:pPr>
+        <w:pStyle w:val="2"/>
+      </w:pPr>
+      <w:r>
+        <w:rPr>
+          <w:rFonts w:hint="eastAsia"/>
+        </w:rPr>
+        <w:t>5</w:t>
+      </w:r>
+      <w:r>
+        <w:rPr>
+          <w:rFonts w:hint="eastAsia"/>
+        </w:rPr>
+        <w:t>.</w:t>
       </w:r>
       <w:r>
         <w:rPr>
@@ -721,11 +1514,6 @@
       </w:r>
     </w:p>
     <w:p>
-      <w:pPr>
-        <w:rPr>
-          <w:rFonts w:hint="eastAsia"/>
-        </w:rPr>
-      </w:pPr>
       <w:r>
         <w:rPr>
           <w:rFonts w:hint="eastAsia"/>
@@ -780,11 +1568,6 @@
       </w:r>
     </w:p>
     <w:p>
-      <w:pPr>
-        <w:rPr>
-          <w:rFonts w:hint="eastAsia"/>
-        </w:rPr>
-      </w:pPr>
       <w:hyperlink r:id="rId8" w:history="1">
         <w:r>
           <w:rPr>
@@ -795,11 +1578,6 @@
       </w:hyperlink>
     </w:p>
     <w:p>
-      <w:pPr>
-        <w:rPr>
-          <w:rFonts w:hint="eastAsia"/>
-        </w:rPr>
-      </w:pPr>
       <w:r>
         <w:rPr>
           <w:rFonts w:hint="eastAsia"/>
@@ -808,11 +1586,6 @@
       </w:r>
     </w:p>
     <w:p>
-      <w:pPr>
-        <w:rPr>
-          <w:rFonts w:hint="eastAsia"/>
-        </w:rPr>
-      </w:pPr>
       <w:hyperlink r:id="rId9" w:history="1">
         <w:r>
           <w:rPr>
@@ -823,11 +1596,6 @@
       </w:hyperlink>
     </w:p>
     <w:p>
-      <w:pPr>
-        <w:rPr>
-          <w:rFonts w:hint="eastAsia"/>
-        </w:rPr>
-      </w:pPr>
       <w:hyperlink r:id="rId10" w:history="1">
         <w:r>
           <w:rPr>
@@ -843,126 +1611,85 @@
         <w:t>（和上面有重复，都可以看下吧）</w:t>
       </w:r>
     </w:p>
-    <w:p>
-      <w:pPr>
-        <w:rPr>
-          <w:rFonts w:hint="eastAsia"/>
-        </w:rPr>
-      </w:pPr>
-    </w:p>
-    <w:p>
-      <w:pPr>
-        <w:rPr>
-          <w:rFonts w:hint="eastAsia"/>
-        </w:rPr>
-      </w:pPr>
-    </w:p>
-    <w:p>
-      <w:pPr>
-        <w:rPr>
-          <w:rFonts w:ascii="Helvetica" w:hAnsi="Helvetica" w:cs="Helvetica" w:hint="eastAsia"/>
-          <w:color w:val="222222"/>
-          <w:sz w:val="20"/>
-          <w:szCs w:val="20"/>
-          <w:shd w:val="clear" w:color="auto" w:fill="FFFFFF"/>
-        </w:rPr>
-      </w:pPr>
-      <w:r>
-        <w:rPr>
-          <w:rFonts w:hint="eastAsia"/>
-        </w:rPr>
-        <w:t>4.</w:t>
-      </w:r>
-      <w:r>
+    <w:p/>
+    <w:p/>
+    <w:p>
+      <w:pPr>
+        <w:pStyle w:val="2"/>
+        <w:rPr>
+          <w:shd w:val="clear" w:color="auto" w:fill="FFFFFF"/>
+        </w:rPr>
+      </w:pPr>
+      <w:r>
+        <w:rPr>
+          <w:rFonts w:hint="eastAsia"/>
+        </w:rPr>
+        <w:t>6</w:t>
+      </w:r>
+      <w:r>
+        <w:rPr>
+          <w:rFonts w:hint="eastAsia"/>
+        </w:rPr>
+        <w:t>.</w:t>
+      </w:r>
+      <w:r>
+        <w:rPr>
+          <w:shd w:val="clear" w:color="auto" w:fill="FFFFFF"/>
+        </w:rPr>
+        <w:t xml:space="preserve"> </w:t>
+      </w:r>
+      <w:proofErr w:type="spellStart"/>
+      <w:r>
+        <w:rPr>
+          <w:shd w:val="clear" w:color="auto" w:fill="FFFFFF"/>
+        </w:rPr>
+        <w:t>Redis</w:t>
+      </w:r>
+      <w:proofErr w:type="spellEnd"/>
+      <w:r>
+        <w:rPr>
+          <w:shd w:val="clear" w:color="auto" w:fill="FFFFFF"/>
+        </w:rPr>
+        <w:t>是写入到内存，满足一定条件（比如一分钟写入了</w:t>
+      </w:r>
+      <w:r>
+        <w:rPr>
+          <w:shd w:val="clear" w:color="auto" w:fill="FFFFFF"/>
+        </w:rPr>
+        <w:t>xx</w:t>
+      </w:r>
+      <w:proofErr w:type="gramStart"/>
+      <w:r>
+        <w:rPr>
+          <w:shd w:val="clear" w:color="auto" w:fill="FFFFFF"/>
+        </w:rPr>
+        <w:t>个</w:t>
+      </w:r>
+      <w:proofErr w:type="gramEnd"/>
+      <w:r>
+        <w:rPr>
+          <w:shd w:val="clear" w:color="auto" w:fill="FFFFFF"/>
+        </w:rPr>
+        <w:t>）才会写入到硬盘。那么，请问如何才可以避免因为突然断电</w:t>
+      </w:r>
+      <w:r>
+        <w:rPr>
+          <w:shd w:val="clear" w:color="auto" w:fill="FFFFFF"/>
+        </w:rPr>
+        <w:t>/</w:t>
+      </w:r>
+      <w:r>
+        <w:rPr>
+          <w:shd w:val="clear" w:color="auto" w:fill="FFFFFF"/>
+        </w:rPr>
+        <w:t>系统死机等突发情况而丢失数据呢？</w:t>
+      </w:r>
+    </w:p>
+    <w:p>
+      <w:pPr>
+        <w:ind w:left="420"/>
         <w:rPr>
           <w:rFonts w:ascii="Helvetica" w:hAnsi="Helvetica" w:cs="Helvetica"/>
-          <w:color w:val="222222"/>
-          <w:sz w:val="20"/>
-          <w:szCs w:val="20"/>
-          <w:shd w:val="clear" w:color="auto" w:fill="FFFFFF"/>
-        </w:rPr>
-        <w:t xml:space="preserve"> </w:t>
-      </w:r>
-      <w:proofErr w:type="spellStart"/>
-      <w:r>
-        <w:rPr>
-          <w:rFonts w:ascii="Helvetica" w:hAnsi="Helvetica" w:cs="Helvetica"/>
-          <w:color w:val="222222"/>
-          <w:sz w:val="20"/>
-          <w:szCs w:val="20"/>
-          <w:shd w:val="clear" w:color="auto" w:fill="FFFFFF"/>
-        </w:rPr>
-        <w:t>Redis</w:t>
-      </w:r>
-      <w:proofErr w:type="spellEnd"/>
-      <w:r>
-        <w:rPr>
-          <w:rFonts w:ascii="Helvetica" w:hAnsi="Helvetica" w:cs="Helvetica"/>
-          <w:color w:val="222222"/>
-          <w:sz w:val="20"/>
-          <w:szCs w:val="20"/>
-          <w:shd w:val="clear" w:color="auto" w:fill="FFFFFF"/>
-        </w:rPr>
-        <w:t>是写入到内存，满足一定条件（比如一分钟写入了</w:t>
-      </w:r>
-      <w:r>
-        <w:rPr>
-          <w:rFonts w:ascii="Helvetica" w:hAnsi="Helvetica" w:cs="Helvetica"/>
-          <w:color w:val="222222"/>
-          <w:sz w:val="20"/>
-          <w:szCs w:val="20"/>
-          <w:shd w:val="clear" w:color="auto" w:fill="FFFFFF"/>
-        </w:rPr>
-        <w:t>xx</w:t>
-      </w:r>
-      <w:proofErr w:type="gramStart"/>
-      <w:r>
-        <w:rPr>
-          <w:rFonts w:ascii="Helvetica" w:hAnsi="Helvetica" w:cs="Helvetica"/>
-          <w:color w:val="222222"/>
-          <w:sz w:val="20"/>
-          <w:szCs w:val="20"/>
-          <w:shd w:val="clear" w:color="auto" w:fill="FFFFFF"/>
-        </w:rPr>
-        <w:t>个</w:t>
-      </w:r>
-      <w:proofErr w:type="gramEnd"/>
-      <w:r>
-        <w:rPr>
-          <w:rFonts w:ascii="Helvetica" w:hAnsi="Helvetica" w:cs="Helvetica"/>
-          <w:color w:val="222222"/>
-          <w:sz w:val="20"/>
-          <w:szCs w:val="20"/>
-          <w:shd w:val="clear" w:color="auto" w:fill="FFFFFF"/>
-        </w:rPr>
-        <w:t>）才会写入到硬盘。那么，请问如何才可以避免因为突然断电</w:t>
-      </w:r>
-      <w:r>
-        <w:rPr>
-          <w:rFonts w:ascii="Helvetica" w:hAnsi="Helvetica" w:cs="Helvetica"/>
-          <w:color w:val="222222"/>
-          <w:sz w:val="20"/>
-          <w:szCs w:val="20"/>
-          <w:shd w:val="clear" w:color="auto" w:fill="FFFFFF"/>
-        </w:rPr>
-        <w:t>/</w:t>
-      </w:r>
-      <w:r>
-        <w:rPr>
-          <w:rFonts w:ascii="Helvetica" w:hAnsi="Helvetica" w:cs="Helvetica"/>
-          <w:color w:val="222222"/>
-          <w:sz w:val="20"/>
-          <w:szCs w:val="20"/>
-          <w:shd w:val="clear" w:color="auto" w:fill="FFFFFF"/>
-        </w:rPr>
-        <w:t>系统死机等突发情况而丢失数据呢？</w:t>
-      </w:r>
-    </w:p>
-    <w:p>
-      <w:pPr>
-        <w:ind w:left="420"/>
-        <w:rPr>
-          <w:rFonts w:ascii="Helvetica" w:hAnsi="Helvetica" w:cs="Helvetica" w:hint="eastAsia"/>
           <w:color w:val="333333"/>
           <w:szCs w:val="21"/>
           <w:shd w:val="clear" w:color="auto" w:fill="FFFFFF"/>
@@ -1173,12 +1900,22 @@
       <w:pPr>
         <w:ind w:firstLine="420"/>
         <w:rPr>
+          <w:rFonts w:ascii="Helvetica" w:hAnsi="Helvetica" w:cs="Helvetica"/>
+          <w:color w:val="333333"/>
+          <w:szCs w:val="21"/>
+          <w:shd w:val="clear" w:color="auto" w:fill="FFFFFF"/>
+        </w:rPr>
+      </w:pPr>
+      <w:r>
+        <w:rPr>
           <w:rFonts w:ascii="Helvetica" w:hAnsi="Helvetica" w:cs="Helvetica" w:hint="eastAsia"/>
           <w:color w:val="333333"/>
           <w:szCs w:val="21"/>
           <w:shd w:val="clear" w:color="auto" w:fill="FFFFFF"/>
         </w:rPr>
-      </w:pPr>
+        <w:lastRenderedPageBreak/>
+        <w:t>d</w:t>
+      </w:r>
       <w:r>
         <w:rPr>
           <w:rFonts w:ascii="Helvetica" w:hAnsi="Helvetica" w:cs="Helvetica" w:hint="eastAsia"/>
@@ -1186,15 +1923,6 @@
           <w:szCs w:val="21"/>
           <w:shd w:val="clear" w:color="auto" w:fill="FFFFFF"/>
         </w:rPr>
-        <w:t>d</w:t>
-      </w:r>
-      <w:r>
-        <w:rPr>
-          <w:rFonts w:ascii="Helvetica" w:hAnsi="Helvetica" w:cs="Helvetica" w:hint="eastAsia"/>
-          <w:color w:val="333333"/>
-          <w:szCs w:val="21"/>
-          <w:shd w:val="clear" w:color="auto" w:fill="FFFFFF"/>
-        </w:rPr>
         <w:t>．</w:t>
       </w:r>
       <w:r>
@@ -1228,7 +1956,7 @@
     <w:p>
       <w:pPr>
         <w:rPr>
-          <w:rFonts w:ascii="Helvetica" w:hAnsi="Helvetica" w:cs="Helvetica" w:hint="eastAsia"/>
+          <w:rFonts w:ascii="Helvetica" w:hAnsi="Helvetica" w:cs="Helvetica"/>
           <w:color w:val="333333"/>
           <w:szCs w:val="21"/>
           <w:shd w:val="clear" w:color="auto" w:fill="FFFFFF"/>
@@ -1294,7 +2022,7 @@
       <w:pPr>
         <w:ind w:left="420"/>
         <w:rPr>
-          <w:rFonts w:ascii="Helvetica" w:hAnsi="Helvetica" w:cs="Helvetica" w:hint="eastAsia"/>
+          <w:rFonts w:ascii="Helvetica" w:hAnsi="Helvetica" w:cs="Helvetica"/>
           <w:color w:val="222222"/>
           <w:sz w:val="20"/>
           <w:szCs w:val="20"/>
@@ -1304,15 +2032,19 @@
     </w:p>
     <w:p>
       <w:pPr>
-        <w:rPr>
-          <w:rFonts w:hint="eastAsia"/>
-        </w:rPr>
-      </w:pPr>
-      <w:r>
-        <w:rPr>
-          <w:rFonts w:hint="eastAsia"/>
-        </w:rPr>
-        <w:t>5.</w:t>
+        <w:pStyle w:val="2"/>
+      </w:pPr>
+      <w:r>
+        <w:rPr>
+          <w:rFonts w:hint="eastAsia"/>
+        </w:rPr>
+        <w:t>7</w:t>
+      </w:r>
+      <w:r>
+        <w:rPr>
+          <w:rFonts w:hint="eastAsia"/>
+        </w:rPr>
+        <w:t>.</w:t>
       </w:r>
       <w:r>
         <w:rPr>
@@ -1333,6 +2065,32 @@
           <w:rFonts w:hint="eastAsia"/>
         </w:rPr>
       </w:pPr>
+      <w:r>
+        <w:rPr>
+          <w:rFonts w:hint="eastAsia"/>
+        </w:rPr>
+        <w:t>看了一下配置很简单，直接</w:t>
+      </w:r>
+      <w:r>
+        <w:rPr>
+          <w:rFonts w:hint="eastAsia"/>
+        </w:rPr>
+        <w:t>参考</w:t>
+      </w:r>
+      <w:r>
+        <w:rPr>
+          <w:rFonts w:hint="eastAsia"/>
+        </w:rPr>
+        <w:t>别人的文章就可以了</w:t>
+      </w:r>
+      <w:r>
+        <w:rPr>
+          <w:rFonts w:hint="eastAsia"/>
+        </w:rPr>
+        <w:t>：</w:t>
+      </w:r>
+    </w:p>
+    <w:p>
       <w:hyperlink r:id="rId12" w:history="1">
         <w:r>
           <w:rPr>
@@ -1343,11 +2101,6 @@
       </w:hyperlink>
     </w:p>
     <w:p>
-      <w:pPr>
-        <w:rPr>
-          <w:rFonts w:hint="eastAsia"/>
-        </w:rPr>
-      </w:pPr>
       <w:hyperlink r:id="rId13" w:history="1">
         <w:r>
           <w:rPr>
@@ -1358,11 +2111,6 @@
       </w:hyperlink>
     </w:p>
     <w:p>
-      <w:pPr>
-        <w:rPr>
-          <w:rFonts w:hint="eastAsia"/>
-        </w:rPr>
-      </w:pPr>
       <w:r>
         <w:rPr>
           <w:rFonts w:hint="eastAsia"/>
@@ -1373,6 +2121,7 @@
     <w:p>
       <w:pPr>
         <w:rPr>
+          <w:rStyle w:val="a4"/>
           <w:rFonts w:hint="eastAsia"/>
         </w:rPr>
       </w:pPr>
@@ -1388,20 +2137,253 @@
     <w:p>
       <w:pPr>
         <w:rPr>
-          <w:rFonts w:hint="eastAsia"/>
-        </w:rPr>
-      </w:pPr>
+          <w:rStyle w:val="a4"/>
+          <w:rFonts w:hint="eastAsia"/>
+        </w:rPr>
+      </w:pPr>
+    </w:p>
+    <w:p>
+      <w:pPr>
+        <w:pStyle w:val="2"/>
+        <w:rPr>
+          <w:rFonts w:hint="eastAsia"/>
+        </w:rPr>
+      </w:pPr>
+      <w:r>
+        <w:rPr>
+          <w:rFonts w:hint="eastAsia"/>
+        </w:rPr>
+        <w:t>8.redis</w:t>
+      </w:r>
+      <w:r>
+        <w:rPr>
+          <w:rFonts w:hint="eastAsia"/>
+        </w:rPr>
+        <w:t>能否代替我们传统的关系型数据库？</w:t>
+      </w:r>
+    </w:p>
+    <w:p>
+      <w:pPr>
+        <w:ind w:firstLine="420"/>
+        <w:rPr>
+          <w:rFonts w:hint="eastAsia"/>
+        </w:rPr>
+      </w:pPr>
+      <w:r>
+        <w:rPr>
+          <w:rFonts w:hint="eastAsia"/>
+        </w:rPr>
+        <w:t>看了一下</w:t>
+      </w:r>
+      <w:r>
+        <w:rPr>
+          <w:rFonts w:hint="eastAsia"/>
+        </w:rPr>
+        <w:t>网上一些帖子</w:t>
+      </w:r>
+      <w:r>
+        <w:rPr>
+          <w:rFonts w:hint="eastAsia"/>
+        </w:rPr>
+        <w:t>，感觉还是看具体情况，如果用</w:t>
+      </w:r>
+      <w:r>
+        <w:rPr>
+          <w:rFonts w:hint="eastAsia"/>
+        </w:rPr>
+        <w:t>AOF</w:t>
+      </w:r>
+      <w:r>
+        <w:rPr>
+          <w:rFonts w:hint="eastAsia"/>
+        </w:rPr>
+        <w:t>做</w:t>
+      </w:r>
+      <w:r>
+        <w:rPr>
+          <w:rFonts w:hint="eastAsia"/>
+        </w:rPr>
+        <w:t>持久化</w:t>
+      </w:r>
+      <w:r>
+        <w:rPr>
+          <w:rFonts w:hint="eastAsia"/>
+        </w:rPr>
+        <w:t>，性能会下降，到时候还不如用</w:t>
+      </w:r>
+      <w:r>
+        <w:rPr>
+          <w:rFonts w:hint="eastAsia"/>
+        </w:rPr>
+        <w:t>MySQL</w:t>
+      </w:r>
+      <w:r>
+        <w:rPr>
+          <w:rFonts w:hint="eastAsia"/>
+        </w:rPr>
+        <w:t>，目前我觉得还是</w:t>
+      </w:r>
+      <w:proofErr w:type="gramStart"/>
+      <w:r>
+        <w:rPr>
+          <w:rFonts w:hint="eastAsia"/>
+        </w:rPr>
+        <w:t>辅助着</w:t>
+      </w:r>
+      <w:proofErr w:type="gramEnd"/>
+      <w:r>
+        <w:rPr>
+          <w:rFonts w:hint="eastAsia"/>
+        </w:rPr>
+        <w:t>用好点，做缓存，把一些常用的数据，如网站首页数据放到</w:t>
+      </w:r>
+      <w:proofErr w:type="spellStart"/>
+      <w:r>
+        <w:rPr>
+          <w:rFonts w:hint="eastAsia"/>
+        </w:rPr>
+        <w:t>Redis</w:t>
+      </w:r>
+      <w:proofErr w:type="spellEnd"/>
+      <w:r>
+        <w:rPr>
+          <w:rFonts w:hint="eastAsia"/>
+        </w:rPr>
+        <w:t>中加快查询。</w:t>
+      </w:r>
+      <w:proofErr w:type="gramStart"/>
+      <w:r>
+        <w:rPr>
+          <w:rFonts w:hint="eastAsia"/>
+        </w:rPr>
+        <w:t>其实看</w:t>
+      </w:r>
+      <w:proofErr w:type="gramEnd"/>
+      <w:r>
+        <w:rPr>
+          <w:rFonts w:hint="eastAsia"/>
+        </w:rPr>
+        <w:t>上面提到的应用场景也能体会到主要还是做常用数据的缓存工作。</w:t>
+      </w:r>
+      <w:r>
+        <w:rPr>
+          <w:rFonts w:hint="eastAsia"/>
+        </w:rPr>
+        <w:t>我也不是太懂，</w:t>
+      </w:r>
+      <w:r>
+        <w:rPr>
+          <w:rFonts w:hint="eastAsia"/>
+        </w:rPr>
+        <w:t>不敢妄下定论，</w:t>
+      </w:r>
+      <w:r>
+        <w:rPr>
+          <w:rFonts w:hint="eastAsia"/>
+        </w:rPr>
+        <w:t>至于怎么用大家自己看着办吧</w:t>
+      </w:r>
+      <w:r>
+        <w:rPr>
+          <w:rFonts w:hint="eastAsia"/>
+        </w:rPr>
+        <w:t>。</w:t>
+      </w:r>
+    </w:p>
+    <w:p>
+      <w:pPr>
+        <w:rPr>
+          <w:rFonts w:hint="eastAsia"/>
+        </w:rPr>
+      </w:pPr>
+    </w:p>
+    <w:p>
+      <w:pPr>
+        <w:pStyle w:val="2"/>
+        <w:rPr>
+          <w:rFonts w:hint="eastAsia"/>
+        </w:rPr>
+      </w:pPr>
+      <w:r>
+        <w:rPr>
+          <w:rFonts w:hint="eastAsia"/>
+        </w:rPr>
+        <w:t>9.</w:t>
+      </w:r>
+      <w:r>
+        <w:rPr>
+          <w:rFonts w:hint="eastAsia"/>
+        </w:rPr>
+        <w:t>最后</w:t>
+      </w:r>
+    </w:p>
+    <w:p>
+      <w:pPr>
+        <w:rPr>
+          <w:rFonts w:hint="eastAsia"/>
+        </w:rPr>
+      </w:pPr>
+      <w:r>
+        <w:rPr>
+          <w:rFonts w:hint="eastAsia"/>
+        </w:rPr>
+        <w:tab/>
+      </w:r>
+      <w:r>
+        <w:rPr>
+          <w:rFonts w:hint="eastAsia"/>
+        </w:rPr>
+        <w:t>感觉</w:t>
+      </w:r>
+      <w:proofErr w:type="spellStart"/>
+      <w:r>
+        <w:rPr>
+          <w:rFonts w:hint="eastAsia"/>
+        </w:rPr>
+        <w:t>Redis</w:t>
+      </w:r>
+      <w:proofErr w:type="spellEnd"/>
+      <w:r>
+        <w:rPr>
+          <w:rFonts w:hint="eastAsia"/>
+        </w:rPr>
+        <w:t>搭建测试环境非常简单，后面希望能找机会在项目中实践一下，我觉得怎么设计自己的</w:t>
+      </w:r>
+      <w:proofErr w:type="spellStart"/>
+      <w:r>
+        <w:rPr>
+          <w:rFonts w:hint="eastAsia"/>
+        </w:rPr>
+        <w:t>Redis</w:t>
+      </w:r>
+      <w:proofErr w:type="spellEnd"/>
+      <w:r>
+        <w:rPr>
+          <w:rFonts w:hint="eastAsia"/>
+        </w:rPr>
+        <w:t>数据结构，怎么用它才是</w:t>
+      </w:r>
+      <w:r>
+        <w:rPr>
+          <w:rFonts w:hint="eastAsia"/>
+        </w:rPr>
+        <w:t>关键</w:t>
+      </w:r>
       <w:bookmarkStart w:id="0" w:name="_GoBack"/>
       <w:bookmarkEnd w:id="0"/>
-    </w:p>
-    <w:p>
-      <w:pPr>
-        <w:rPr>
-          <w:rFonts w:hint="eastAsia"/>
-        </w:rPr>
-      </w:pPr>
-    </w:p>
-    <w:p/>
+      <w:r>
+        <w:rPr>
+          <w:rFonts w:hint="eastAsia"/>
+        </w:rPr>
+        <w:t>，先告一段落吧</w:t>
+      </w:r>
+      <w:r>
+        <w:rPr>
+          <w:rFonts w:hint="eastAsia"/>
+        </w:rPr>
+        <w:t>。</w:t>
+      </w:r>
+    </w:p>
     <w:sectPr>
       <w:pgSz w:w="11906" w:h="16838"/>
       <w:pgMar w:top="1440" w:right="1800" w:bottom="1440" w:left="1800" w:header="851" w:footer="992" w:gutter="0"/>
@@ -1573,6 +2555,51 @@
       <w:jc w:val="both"/>
     </w:pPr>
   </w:style>
+  <w:style w:type="paragraph" w:styleId="1">
+    <w:name w:val="heading 1"/>
+    <w:basedOn w:val="a"/>
+    <w:link w:val="1Char"/>
+    <w:uiPriority w:val="9"/>
+    <w:qFormat/>
+    <w:rsid w:val="00F65BB4"/>
+    <w:pPr>
+      <w:widowControl/>
+      <w:spacing w:before="100" w:beforeAutospacing="1" w:after="100" w:afterAutospacing="1"/>
+      <w:jc w:val="left"/>
+      <w:outlineLvl w:val="0"/>
+    </w:pPr>
+    <w:rPr>
+      <w:rFonts w:ascii="宋体" w:eastAsia="宋体" w:hAnsi="宋体" w:cs="宋体"/>
+      <w:b/>
+      <w:bCs/>
+      <w:kern w:val="36"/>
+      <w:sz w:val="48"/>
+      <w:szCs w:val="48"/>
+    </w:rPr>
+  </w:style>
+  <w:style w:type="paragraph" w:styleId="2">
+    <w:name w:val="heading 2"/>
+    <w:basedOn w:val="a"/>
+    <w:next w:val="a"/>
+    <w:link w:val="2Char"/>
+    <w:uiPriority w:val="9"/>
+    <w:unhideWhenUsed/>
+    <w:qFormat/>
+    <w:rsid w:val="001D267B"/>
+    <w:pPr>
+      <w:keepNext/>
+      <w:keepLines/>
+      <w:spacing w:before="260" w:after="260" w:line="416" w:lineRule="auto"/>
+      <w:outlineLvl w:val="1"/>
+    </w:pPr>
+    <w:rPr>
+      <w:rFonts w:asciiTheme="majorHAnsi" w:eastAsiaTheme="majorEastAsia" w:hAnsiTheme="majorHAnsi" w:cstheme="majorBidi"/>
+      <w:b/>
+      <w:bCs/>
+      <w:sz w:val="32"/>
+      <w:szCs w:val="32"/>
+    </w:rPr>
+  </w:style>
   <w:style w:type="character" w:default="1" w:styleId="a0">
     <w:name w:val="Default Paragraph Font"/>
     <w:uiPriority w:val="1"/>
@@ -1631,6 +2658,40 @@
     <w:rPr>
       <w:color w:val="800080" w:themeColor="followedHyperlink"/>
       <w:u w:val="single"/>
+    </w:rPr>
+  </w:style>
+  <w:style w:type="character" w:customStyle="1" w:styleId="1Char">
+    <w:name w:val="标题 1 Char"/>
+    <w:basedOn w:val="a0"/>
+    <w:link w:val="1"/>
+    <w:uiPriority w:val="9"/>
+    <w:rsid w:val="00F65BB4"/>
+    <w:rPr>
+      <w:rFonts w:ascii="宋体" w:eastAsia="宋体" w:hAnsi="宋体" w:cs="宋体"/>
+      <w:b/>
+      <w:bCs/>
+      <w:kern w:val="36"/>
+      <w:sz w:val="48"/>
+      <w:szCs w:val="48"/>
+    </w:rPr>
+  </w:style>
+  <w:style w:type="character" w:customStyle="1" w:styleId="apple-converted-space">
+    <w:name w:val="apple-converted-space"/>
+    <w:basedOn w:val="a0"/>
+    <w:rsid w:val="00F65BB4"/>
+  </w:style>
+  <w:style w:type="character" w:customStyle="1" w:styleId="2Char">
+    <w:name w:val="标题 2 Char"/>
+    <w:basedOn w:val="a0"/>
+    <w:link w:val="2"/>
+    <w:uiPriority w:val="9"/>
+    <w:rsid w:val="001D267B"/>
+    <w:rPr>
+      <w:rFonts w:asciiTheme="majorHAnsi" w:eastAsiaTheme="majorEastAsia" w:hAnsiTheme="majorHAnsi" w:cstheme="majorBidi"/>
+      <w:b/>
+      <w:bCs/>
+      <w:sz w:val="32"/>
+      <w:szCs w:val="32"/>
     </w:rPr>
   </w:style>
 </w:styles>
@@ -1797,6 +2858,51 @@
       <w:jc w:val="both"/>
     </w:pPr>
   </w:style>
+  <w:style w:type="paragraph" w:styleId="1">
+    <w:name w:val="heading 1"/>
+    <w:basedOn w:val="a"/>
+    <w:link w:val="1Char"/>
+    <w:uiPriority w:val="9"/>
+    <w:qFormat/>
+    <w:rsid w:val="00F65BB4"/>
+    <w:pPr>
+      <w:widowControl/>
+      <w:spacing w:before="100" w:beforeAutospacing="1" w:after="100" w:afterAutospacing="1"/>
+      <w:jc w:val="left"/>
+      <w:outlineLvl w:val="0"/>
+    </w:pPr>
+    <w:rPr>
+      <w:rFonts w:ascii="宋体" w:eastAsia="宋体" w:hAnsi="宋体" w:cs="宋体"/>
+      <w:b/>
+      <w:bCs/>
+      <w:kern w:val="36"/>
+      <w:sz w:val="48"/>
+      <w:szCs w:val="48"/>
+    </w:rPr>
+  </w:style>
+  <w:style w:type="paragraph" w:styleId="2">
+    <w:name w:val="heading 2"/>
+    <w:basedOn w:val="a"/>
+    <w:next w:val="a"/>
+    <w:link w:val="2Char"/>
+    <w:uiPriority w:val="9"/>
+    <w:unhideWhenUsed/>
+    <w:qFormat/>
+    <w:rsid w:val="001D267B"/>
+    <w:pPr>
+      <w:keepNext/>
+      <w:keepLines/>
+      <w:spacing w:before="260" w:after="260" w:line="416" w:lineRule="auto"/>
+      <w:outlineLvl w:val="1"/>
+    </w:pPr>
+    <w:rPr>
+      <w:rFonts w:asciiTheme="majorHAnsi" w:eastAsiaTheme="majorEastAsia" w:hAnsiTheme="majorHAnsi" w:cstheme="majorBidi"/>
+      <w:b/>
+      <w:bCs/>
+      <w:sz w:val="32"/>
+      <w:szCs w:val="32"/>
+    </w:rPr>
+  </w:style>
   <w:style w:type="character" w:default="1" w:styleId="a0">
     <w:name w:val="Default Paragraph Font"/>
     <w:uiPriority w:val="1"/>
@@ -1855,6 +2961,40 @@
     <w:rPr>
       <w:color w:val="800080" w:themeColor="followedHyperlink"/>
       <w:u w:val="single"/>
+    </w:rPr>
+  </w:style>
+  <w:style w:type="character" w:customStyle="1" w:styleId="1Char">
+    <w:name w:val="标题 1 Char"/>
+    <w:basedOn w:val="a0"/>
+    <w:link w:val="1"/>
+    <w:uiPriority w:val="9"/>
+    <w:rsid w:val="00F65BB4"/>
+    <w:rPr>
+      <w:rFonts w:ascii="宋体" w:eastAsia="宋体" w:hAnsi="宋体" w:cs="宋体"/>
+      <w:b/>
+      <w:bCs/>
+      <w:kern w:val="36"/>
+      <w:sz w:val="48"/>
+      <w:szCs w:val="48"/>
+    </w:rPr>
+  </w:style>
+  <w:style w:type="character" w:customStyle="1" w:styleId="apple-converted-space">
+    <w:name w:val="apple-converted-space"/>
+    <w:basedOn w:val="a0"/>
+    <w:rsid w:val="00F65BB4"/>
+  </w:style>
+  <w:style w:type="character" w:customStyle="1" w:styleId="2Char">
+    <w:name w:val="标题 2 Char"/>
+    <w:basedOn w:val="a0"/>
+    <w:link w:val="2"/>
+    <w:uiPriority w:val="9"/>
+    <w:rsid w:val="001D267B"/>
+    <w:rPr>
+      <w:rFonts w:asciiTheme="majorHAnsi" w:eastAsiaTheme="majorEastAsia" w:hAnsiTheme="majorHAnsi" w:cstheme="majorBidi"/>
+      <w:b/>
+      <w:bCs/>
+      <w:sz w:val="32"/>
+      <w:szCs w:val="32"/>
     </w:rPr>
   </w:style>
 </w:styles>

</xml_diff>